<commit_message>
The user can see the city of origin and destination of his trip on the map.
</commit_message>
<xml_diff>
--- a/TravelBus/Docs/Requerimientos f. TI 3.docx
+++ b/TravelBus/Docs/Requerimientos f. TI 3.docx
@@ -1,6 +1,6 @@
 
 <file path=word/document.xml><?xml version="1.0" encoding="utf-8"?>
-<w:document xmlns:wpc="http://schemas.microsoft.com/office/word/2010/wordprocessingCanvas" xmlns:cx="http://schemas.microsoft.com/office/drawing/2014/chartex" xmlns:mc="http://schemas.openxmlformats.org/markup-compatibility/2006" xmlns:o="urn:schemas-microsoft-com:office:office" xmlns:r="http://schemas.openxmlformats.org/officeDocument/2006/relationships" xmlns:m="http://schemas.openxmlformats.org/officeDocument/2006/math" xmlns:v="urn:schemas-microsoft-com:vml" xmlns:wp14="http://schemas.microsoft.com/office/word/2010/wordprocessingDrawing" xmlns:wp="http://schemas.openxmlformats.org/drawingml/2006/wordprocessingDrawing" xmlns:w10="urn:schemas-microsoft-com:office:word" xmlns:w="http://schemas.openxmlformats.org/wordprocessingml/2006/main" xmlns:w14="http://schemas.microsoft.com/office/word/2010/wordml" xmlns:w15="http://schemas.microsoft.com/office/word/2012/wordml" xmlns:w16se="http://schemas.microsoft.com/office/word/2015/wordml/symex" xmlns:wpg="http://schemas.microsoft.com/office/word/2010/wordprocessingGroup" xmlns:wpi="http://schemas.microsoft.com/office/word/2010/wordprocessingInk" xmlns:wne="http://schemas.microsoft.com/office/word/2006/wordml" xmlns:wps="http://schemas.microsoft.com/office/word/2010/wordprocessingShape" mc:Ignorable="w14 w15 w16se wp14">
+<w:document xmlns:wpc="http://schemas.microsoft.com/office/word/2010/wordprocessingCanvas" xmlns:cx="http://schemas.microsoft.com/office/drawing/2014/chartex" xmlns:cx1="http://schemas.microsoft.com/office/drawing/2015/9/8/chartex" xmlns:cx2="http://schemas.microsoft.com/office/drawing/2015/10/21/chartex" xmlns:cx3="http://schemas.microsoft.com/office/drawing/2016/5/9/chartex" xmlns:cx4="http://schemas.microsoft.com/office/drawing/2016/5/10/chartex" xmlns:cx5="http://schemas.microsoft.com/office/drawing/2016/5/11/chartex" xmlns:cx6="http://schemas.microsoft.com/office/drawing/2016/5/12/chartex" xmlns:cx7="http://schemas.microsoft.com/office/drawing/2016/5/13/chartex" xmlns:cx8="http://schemas.microsoft.com/office/drawing/2016/5/14/chartex" xmlns:mc="http://schemas.openxmlformats.org/markup-compatibility/2006" xmlns:aink="http://schemas.microsoft.com/office/drawing/2016/ink" xmlns:am3d="http://schemas.microsoft.com/office/drawing/2017/model3d" xmlns:o="urn:schemas-microsoft-com:office:office" xmlns:oel="http://schemas.microsoft.com/office/2019/extlst" xmlns:r="http://schemas.openxmlformats.org/officeDocument/2006/relationships" xmlns:m="http://schemas.openxmlformats.org/officeDocument/2006/math" xmlns:v="urn:schemas-microsoft-com:vml" xmlns:wp14="http://schemas.microsoft.com/office/word/2010/wordprocessingDrawing" xmlns:wp="http://schemas.openxmlformats.org/drawingml/2006/wordprocessingDrawing" xmlns:w10="urn:schemas-microsoft-com:office:word" xmlns:w="http://schemas.openxmlformats.org/wordprocessingml/2006/main" xmlns:w14="http://schemas.microsoft.com/office/word/2010/wordml" xmlns:w15="http://schemas.microsoft.com/office/word/2012/wordml" xmlns:w16cex="http://schemas.microsoft.com/office/word/2018/wordml/cex" xmlns:w16cid="http://schemas.microsoft.com/office/word/2016/wordml/cid" xmlns:w16="http://schemas.microsoft.com/office/word/2018/wordml" xmlns:w16sdtdh="http://schemas.microsoft.com/office/word/2020/wordml/sdtdatahash" xmlns:w16se="http://schemas.microsoft.com/office/word/2015/wordml/symex" xmlns:wpg="http://schemas.microsoft.com/office/word/2010/wordprocessingGroup" xmlns:wpi="http://schemas.microsoft.com/office/word/2010/wordprocessingInk" xmlns:wne="http://schemas.microsoft.com/office/word/2006/wordml" xmlns:wps="http://schemas.microsoft.com/office/word/2010/wordprocessingShape" mc:Ignorable="w14 w15 w16se w16cid w16 w16cex w16sdtdh wp14">
   <w:body>
     <w:p>
       <w:pPr>
@@ -69,7 +69,7 @@
           <w:lang w:val="en-US"/>
         </w:rPr>
         <w:drawing>
-          <wp:inline distT="114300" distB="114300" distL="114300" distR="114300">
+          <wp:inline distT="114300" distB="114300" distL="114300" distR="114300" wp14:anchorId="7D383373" wp14:editId="701ABCFC">
             <wp:extent cx="3929299" cy="5243513"/>
             <wp:effectExtent l="0" t="0" r="0" b="0"/>
             <wp:docPr id="1" name="image1.png"/>
@@ -137,156 +137,89 @@
       <w:r>
         <w:t xml:space="preserve">Valle del Cauca: Cali, </w:t>
       </w:r>
+      <w:r>
+        <w:t>Tuluá</w:t>
+      </w:r>
+      <w:r>
+        <w:t>, Buga, Yumbo, Palmira</w:t>
+      </w:r>
+      <w:r>
+        <w:t>, Florida, Cartago, Trujillo</w:t>
+      </w:r>
+      <w:r>
+        <w:t>.</w:t>
+      </w:r>
+    </w:p>
+    <w:p>
+      <w:pPr>
+        <w:spacing w:before="240" w:after="240"/>
+        <w:jc w:val="both"/>
+      </w:pPr>
+      <w:r>
+        <w:lastRenderedPageBreak/>
+        <w:t>Nariño: Pasto, Chachagüí, Sandoná, Ipiales, Tumaco</w:t>
+      </w:r>
+      <w:r>
+        <w:t>, Ricaurte</w:t>
+      </w:r>
+      <w:r>
+        <w:t xml:space="preserve">. </w:t>
+      </w:r>
+    </w:p>
+    <w:p>
+      <w:pPr>
+        <w:spacing w:before="240" w:after="240"/>
+        <w:jc w:val="both"/>
+      </w:pPr>
+      <w:r>
+        <w:t>Putumayo: Mocoa, Puerto Asís, La Hormiga, Sibundoy, Villa</w:t>
+      </w:r>
+      <w:r>
+        <w:t xml:space="preserve"> Garzón, Puerto Guzmán</w:t>
+      </w:r>
+      <w:r>
+        <w:t>.</w:t>
+      </w:r>
+    </w:p>
+    <w:p>
+      <w:pPr>
+        <w:spacing w:before="240" w:after="240"/>
+        <w:jc w:val="both"/>
+      </w:pPr>
+      <w:r>
+        <w:t>Cauca: Popayán, Morales, El Tambo, Timbiquí, Cajibío</w:t>
+      </w:r>
+      <w:r>
+        <w:t>, La vega, Piamonte</w:t>
+      </w:r>
+      <w:r>
+        <w:t>.</w:t>
+      </w:r>
+    </w:p>
+    <w:p>
+      <w:pPr>
+        <w:spacing w:before="240" w:after="240"/>
+        <w:jc w:val="both"/>
+      </w:pPr>
+      <w:r>
+        <w:t>Risaralda: Pereira, Santa Rosa de Cabal, Mistrató, Pueblo Rico, Apía.</w:t>
+      </w:r>
+    </w:p>
+    <w:p>
+      <w:pPr>
+        <w:spacing w:before="240" w:after="240"/>
+        <w:jc w:val="both"/>
+      </w:pPr>
+      <w:r>
+        <w:t xml:space="preserve">Quindío: Armenia, Salento, </w:t>
+      </w:r>
       <w:proofErr w:type="spellStart"/>
       <w:r>
-        <w:t>Tulua</w:t>
+        <w:t>Filandia</w:t>
       </w:r>
       <w:proofErr w:type="spellEnd"/>
       <w:r>
-        <w:t>, Buga, Yumbo, Palmira</w:t>
-      </w:r>
-      <w:r>
-        <w:t>, Florida, Cartago, Trujillo</w:t>
-      </w:r>
-      <w:r>
-        <w:t>.</w:t>
-      </w:r>
-    </w:p>
-    <w:p>
-      <w:pPr>
-        <w:spacing w:before="240" w:after="240"/>
-        <w:jc w:val="both"/>
-      </w:pPr>
-      <w:r>
-        <w:lastRenderedPageBreak/>
-        <w:t xml:space="preserve">Nariño: Pasto, </w:t>
-      </w:r>
-      <w:proofErr w:type="spellStart"/>
-      <w:r>
-        <w:t>Chachagüí</w:t>
-      </w:r>
-      <w:proofErr w:type="spellEnd"/>
-      <w:r>
-        <w:t xml:space="preserve">, </w:t>
-      </w:r>
-      <w:proofErr w:type="spellStart"/>
-      <w:r>
-        <w:t>Sandoná</w:t>
-      </w:r>
-      <w:proofErr w:type="spellEnd"/>
-      <w:r>
-        <w:t xml:space="preserve">, Ipiales, Tumaco. </w:t>
-      </w:r>
-    </w:p>
-    <w:p>
-      <w:pPr>
-        <w:spacing w:before="240" w:after="240"/>
-        <w:jc w:val="both"/>
-      </w:pPr>
-      <w:r>
-        <w:t xml:space="preserve">Putumayo: Mocoa, Puerto Asís, La Hormiga, </w:t>
-      </w:r>
-      <w:proofErr w:type="spellStart"/>
-      <w:r>
-        <w:t>Sibundoy</w:t>
-      </w:r>
-      <w:proofErr w:type="spellEnd"/>
-      <w:r>
-        <w:t xml:space="preserve">, </w:t>
-      </w:r>
-      <w:proofErr w:type="spellStart"/>
-      <w:r>
-        <w:t>VillaGarzon</w:t>
-      </w:r>
-      <w:proofErr w:type="spellEnd"/>
-      <w:r>
-        <w:t>.</w:t>
-      </w:r>
-    </w:p>
-    <w:p>
-      <w:pPr>
-        <w:spacing w:before="240" w:after="240"/>
-        <w:jc w:val="both"/>
-      </w:pPr>
-      <w:r>
-        <w:t xml:space="preserve">Cauca: Popayán, Morales, El Tambo, </w:t>
-      </w:r>
-      <w:proofErr w:type="spellStart"/>
-      <w:r>
-        <w:t>Timbiquí</w:t>
-      </w:r>
-      <w:proofErr w:type="spellEnd"/>
-      <w:r>
-        <w:t xml:space="preserve">, </w:t>
-      </w:r>
-      <w:proofErr w:type="spellStart"/>
-      <w:r>
-        <w:t>Cajibío</w:t>
-      </w:r>
-      <w:proofErr w:type="spellEnd"/>
-      <w:r>
-        <w:t>, La vega, Piamonte</w:t>
-      </w:r>
-      <w:r>
-        <w:t>.</w:t>
-      </w:r>
-    </w:p>
-    <w:p>
-      <w:pPr>
-        <w:spacing w:before="240" w:after="240"/>
-        <w:jc w:val="both"/>
-      </w:pPr>
-      <w:r>
-        <w:t xml:space="preserve">Risaralda: Pereira, Santa Rosa de Cabal, </w:t>
-      </w:r>
-      <w:proofErr w:type="spellStart"/>
-      <w:r>
-        <w:t>Mistrató</w:t>
-      </w:r>
-      <w:proofErr w:type="spellEnd"/>
-      <w:r>
-        <w:t xml:space="preserve">, Pueblo Rico, </w:t>
-      </w:r>
-      <w:proofErr w:type="spellStart"/>
-      <w:r>
-        <w:t>Apía</w:t>
-      </w:r>
-      <w:proofErr w:type="spellEnd"/>
-      <w:r>
-        <w:t>.</w:t>
-      </w:r>
-    </w:p>
-    <w:p>
-      <w:pPr>
-        <w:spacing w:before="240" w:after="240"/>
-        <w:jc w:val="both"/>
-      </w:pPr>
-      <w:r>
-        <w:t xml:space="preserve">Quindío: Armenia, </w:t>
-      </w:r>
-      <w:proofErr w:type="spellStart"/>
-      <w:r>
-        <w:t>Salento</w:t>
-      </w:r>
-      <w:proofErr w:type="spellEnd"/>
-      <w:r>
-        <w:t xml:space="preserve">, </w:t>
-      </w:r>
-      <w:proofErr w:type="spellStart"/>
-      <w:r>
-        <w:t>Filandia</w:t>
-      </w:r>
-      <w:proofErr w:type="spellEnd"/>
-      <w:r>
-        <w:t xml:space="preserve">, Circasia, Calarcá, La Tebaida, </w:t>
-      </w:r>
-      <w:proofErr w:type="spellStart"/>
-      <w:r>
-        <w:t>Pijao</w:t>
-      </w:r>
-      <w:proofErr w:type="spellEnd"/>
-      <w:r>
-        <w:t>.</w:t>
+        <w:t>, Circasia, Calarcá.</w:t>
       </w:r>
     </w:p>
     <w:p>
@@ -298,21 +231,11 @@
         <w:t xml:space="preserve">Huila: Neiva, </w:t>
       </w:r>
       <w:r>
-        <w:t xml:space="preserve">Pitalito, La Plata, </w:t>
-      </w:r>
-      <w:proofErr w:type="spellStart"/>
-      <w:r>
-        <w:t>Tarqui</w:t>
-      </w:r>
-      <w:proofErr w:type="spellEnd"/>
-      <w:r>
-        <w:t xml:space="preserve">, Teruel, </w:t>
-      </w:r>
-      <w:proofErr w:type="spellStart"/>
-      <w:r>
-        <w:t>Nataga</w:t>
-      </w:r>
-      <w:proofErr w:type="spellEnd"/>
+        <w:t xml:space="preserve">Pitalito, La Plata, Tarqui, Teruel, </w:t>
+      </w:r>
+      <w:r>
+        <w:t>Nátaga</w:t>
+      </w:r>
       <w:r>
         <w:t>, Palermo.</w:t>
       </w:r>
@@ -325,26 +248,11 @@
       <w:r>
         <w:t xml:space="preserve">Antioquia: Medellín, Turbo, </w:t>
       </w:r>
-      <w:proofErr w:type="spellStart"/>
-      <w:r>
-        <w:t>Zaragosa</w:t>
-      </w:r>
-      <w:proofErr w:type="spellEnd"/>
-      <w:r>
-        <w:t xml:space="preserve">, Toledo, </w:t>
-      </w:r>
-      <w:proofErr w:type="spellStart"/>
-      <w:r>
-        <w:t>Ituango</w:t>
-      </w:r>
-      <w:proofErr w:type="spellEnd"/>
-      <w:r>
-        <w:t xml:space="preserve"> Chigorodó</w:t>
-      </w:r>
-      <w:bookmarkStart w:id="0" w:name="_GoBack"/>
-      <w:bookmarkEnd w:id="0"/>
-      <w:r>
-        <w:t>.</w:t>
+      <w:r>
+        <w:t>Zaragoza</w:t>
+      </w:r>
+      <w:r>
+        <w:t>, Toledo, Ituango Chigorodó.</w:t>
       </w:r>
     </w:p>
     <w:p>
@@ -557,7 +465,7 @@
 </file>
 
 <file path=word/numbering.xml><?xml version="1.0" encoding="utf-8"?>
-<w:numbering xmlns:wpc="http://schemas.microsoft.com/office/word/2010/wordprocessingCanvas" xmlns:cx="http://schemas.microsoft.com/office/drawing/2014/chartex" xmlns:mc="http://schemas.openxmlformats.org/markup-compatibility/2006" xmlns:o="urn:schemas-microsoft-com:office:office" xmlns:r="http://schemas.openxmlformats.org/officeDocument/2006/relationships" xmlns:m="http://schemas.openxmlformats.org/officeDocument/2006/math" xmlns:v="urn:schemas-microsoft-com:vml" xmlns:wp14="http://schemas.microsoft.com/office/word/2010/wordprocessingDrawing" xmlns:wp="http://schemas.openxmlformats.org/drawingml/2006/wordprocessingDrawing" xmlns:w10="urn:schemas-microsoft-com:office:word" xmlns:w="http://schemas.openxmlformats.org/wordprocessingml/2006/main" xmlns:w14="http://schemas.microsoft.com/office/word/2010/wordml" xmlns:w15="http://schemas.microsoft.com/office/word/2012/wordml" xmlns:w16se="http://schemas.microsoft.com/office/word/2015/wordml/symex" xmlns:wpg="http://schemas.microsoft.com/office/word/2010/wordprocessingGroup" xmlns:wpi="http://schemas.microsoft.com/office/word/2010/wordprocessingInk" xmlns:wne="http://schemas.microsoft.com/office/word/2006/wordml" xmlns:wps="http://schemas.microsoft.com/office/word/2010/wordprocessingShape" mc:Ignorable="w14 w15 w16se wp14">
+<w:numbering xmlns:wpc="http://schemas.microsoft.com/office/word/2010/wordprocessingCanvas" xmlns:cx="http://schemas.microsoft.com/office/drawing/2014/chartex" xmlns:cx1="http://schemas.microsoft.com/office/drawing/2015/9/8/chartex" xmlns:cx2="http://schemas.microsoft.com/office/drawing/2015/10/21/chartex" xmlns:cx3="http://schemas.microsoft.com/office/drawing/2016/5/9/chartex" xmlns:cx4="http://schemas.microsoft.com/office/drawing/2016/5/10/chartex" xmlns:cx5="http://schemas.microsoft.com/office/drawing/2016/5/11/chartex" xmlns:cx6="http://schemas.microsoft.com/office/drawing/2016/5/12/chartex" xmlns:cx7="http://schemas.microsoft.com/office/drawing/2016/5/13/chartex" xmlns:cx8="http://schemas.microsoft.com/office/drawing/2016/5/14/chartex" xmlns:mc="http://schemas.openxmlformats.org/markup-compatibility/2006" xmlns:aink="http://schemas.microsoft.com/office/drawing/2016/ink" xmlns:am3d="http://schemas.microsoft.com/office/drawing/2017/model3d" xmlns:o="urn:schemas-microsoft-com:office:office" xmlns:oel="http://schemas.microsoft.com/office/2019/extlst" xmlns:r="http://schemas.openxmlformats.org/officeDocument/2006/relationships" xmlns:m="http://schemas.openxmlformats.org/officeDocument/2006/math" xmlns:v="urn:schemas-microsoft-com:vml" xmlns:wp14="http://schemas.microsoft.com/office/word/2010/wordprocessingDrawing" xmlns:wp="http://schemas.openxmlformats.org/drawingml/2006/wordprocessingDrawing" xmlns:w10="urn:schemas-microsoft-com:office:word" xmlns:w="http://schemas.openxmlformats.org/wordprocessingml/2006/main" xmlns:w14="http://schemas.microsoft.com/office/word/2010/wordml" xmlns:w15="http://schemas.microsoft.com/office/word/2012/wordml" xmlns:w16cex="http://schemas.microsoft.com/office/word/2018/wordml/cex" xmlns:w16cid="http://schemas.microsoft.com/office/word/2016/wordml/cid" xmlns:w16="http://schemas.microsoft.com/office/word/2018/wordml" xmlns:w16sdtdh="http://schemas.microsoft.com/office/word/2020/wordml/sdtdatahash" xmlns:w16se="http://schemas.microsoft.com/office/word/2015/wordml/symex" xmlns:wpg="http://schemas.microsoft.com/office/word/2010/wordprocessingGroup" xmlns:wpi="http://schemas.microsoft.com/office/word/2010/wordprocessingInk" xmlns:wne="http://schemas.microsoft.com/office/word/2006/wordml" xmlns:wps="http://schemas.microsoft.com/office/word/2010/wordprocessingShape" mc:Ignorable="w14 w15 w16se w16cid w16 w16cex w16sdtdh wp14">
   <w:abstractNum w:abstractNumId="0" w15:restartNumberingAfterBreak="0">
     <w:nsid w:val="73333517"/>
     <w:multiLevelType w:val="multilevel"/>
@@ -671,14 +579,14 @@
       </w:rPr>
     </w:lvl>
   </w:abstractNum>
-  <w:num w:numId="1">
+  <w:num w:numId="1" w16cid:durableId="651913364">
     <w:abstractNumId w:val="0"/>
   </w:num>
 </w:numbering>
 </file>
 
 <file path=word/styles.xml><?xml version="1.0" encoding="utf-8"?>
-<w:styles xmlns:mc="http://schemas.openxmlformats.org/markup-compatibility/2006" xmlns:r="http://schemas.openxmlformats.org/officeDocument/2006/relationships" xmlns:w="http://schemas.openxmlformats.org/wordprocessingml/2006/main" xmlns:w14="http://schemas.microsoft.com/office/word/2010/wordml" xmlns:w15="http://schemas.microsoft.com/office/word/2012/wordml" xmlns:w16se="http://schemas.microsoft.com/office/word/2015/wordml/symex" mc:Ignorable="w14 w15 w16se">
+<w:styles xmlns:mc="http://schemas.openxmlformats.org/markup-compatibility/2006" xmlns:r="http://schemas.openxmlformats.org/officeDocument/2006/relationships" xmlns:w="http://schemas.openxmlformats.org/wordprocessingml/2006/main" xmlns:w14="http://schemas.microsoft.com/office/word/2010/wordml" xmlns:w15="http://schemas.microsoft.com/office/word/2012/wordml" xmlns:w16cex="http://schemas.microsoft.com/office/word/2018/wordml/cex" xmlns:w16cid="http://schemas.microsoft.com/office/word/2016/wordml/cid" xmlns:w16="http://schemas.microsoft.com/office/word/2018/wordml" xmlns:w16sdtdh="http://schemas.microsoft.com/office/word/2020/wordml/sdtdatahash" xmlns:w16se="http://schemas.microsoft.com/office/word/2015/wordml/symex" mc:Ignorable="w14 w15 w16se w16cid w16 w16cex w16sdtdh">
   <w:docDefaults>
     <w:rPrDefault>
       <w:rPr>
@@ -694,7 +602,7 @@
       </w:pPr>
     </w:pPrDefault>
   </w:docDefaults>
-  <w:latentStyles w:defLockedState="0" w:defUIPriority="99" w:defSemiHidden="0" w:defUnhideWhenUsed="0" w:defQFormat="0" w:count="371">
+  <w:latentStyles w:defLockedState="0" w:defUIPriority="99" w:defSemiHidden="0" w:defUnhideWhenUsed="0" w:defQFormat="0" w:count="376">
     <w:lsdException w:name="Normal" w:uiPriority="0" w:qFormat="1"/>
     <w:lsdException w:name="heading 1" w:uiPriority="9" w:qFormat="1"/>
     <w:lsdException w:name="heading 2" w:semiHidden="1" w:uiPriority="9" w:unhideWhenUsed="1" w:qFormat="1"/>
@@ -800,7 +708,6 @@
     <w:lsdException w:name="HTML Sample" w:semiHidden="1" w:unhideWhenUsed="1"/>
     <w:lsdException w:name="HTML Typewriter" w:semiHidden="1" w:unhideWhenUsed="1"/>
     <w:lsdException w:name="HTML Variable" w:semiHidden="1" w:unhideWhenUsed="1"/>
-    <w:lsdException w:name="Normal Table" w:semiHidden="1" w:unhideWhenUsed="1"/>
     <w:lsdException w:name="annotation subject" w:semiHidden="1" w:unhideWhenUsed="1"/>
     <w:lsdException w:name="No List" w:semiHidden="1" w:unhideWhenUsed="1"/>
     <w:lsdException w:name="Outline List 1" w:semiHidden="1" w:unhideWhenUsed="1"/>
@@ -843,11 +750,8 @@
     <w:lsdException w:name="Table Contemporary" w:semiHidden="1" w:unhideWhenUsed="1"/>
     <w:lsdException w:name="Table Elegant" w:semiHidden="1" w:unhideWhenUsed="1"/>
     <w:lsdException w:name="Table Professional" w:semiHidden="1" w:unhideWhenUsed="1"/>
-    <w:lsdException w:name="Table Subtle 1" w:semiHidden="1" w:unhideWhenUsed="1"/>
     <w:lsdException w:name="Table Subtle 2" w:semiHidden="1" w:unhideWhenUsed="1"/>
     <w:lsdException w:name="Table Web 1" w:semiHidden="1" w:unhideWhenUsed="1"/>
-    <w:lsdException w:name="Table Web 2" w:semiHidden="1" w:unhideWhenUsed="1"/>
-    <w:lsdException w:name="Table Web 3" w:semiHidden="1" w:unhideWhenUsed="1"/>
     <w:lsdException w:name="Balloon Text" w:semiHidden="1" w:unhideWhenUsed="1"/>
     <w:lsdException w:name="Table Grid" w:uiPriority="39"/>
     <w:lsdException w:name="Table Theme" w:semiHidden="1" w:unhideWhenUsed="1"/>
@@ -1066,6 +970,11 @@
     <w:lsdException w:name="List Table 5 Dark Accent 6" w:uiPriority="50"/>
     <w:lsdException w:name="List Table 6 Colorful Accent 6" w:uiPriority="51"/>
     <w:lsdException w:name="List Table 7 Colorful Accent 6" w:uiPriority="52"/>
+    <w:lsdException w:name="Mention" w:semiHidden="1" w:unhideWhenUsed="1"/>
+    <w:lsdException w:name="Smart Hyperlink" w:semiHidden="1" w:unhideWhenUsed="1"/>
+    <w:lsdException w:name="Hashtag" w:semiHidden="1" w:unhideWhenUsed="1"/>
+    <w:lsdException w:name="Unresolved Mention" w:semiHidden="1" w:unhideWhenUsed="1"/>
+    <w:lsdException w:name="Smart Link" w:semiHidden="1" w:unhideWhenUsed="1"/>
   </w:latentStyles>
   <w:style w:type="paragraph" w:default="1" w:styleId="Normal">
     <w:name w:val="Normal"/>

</xml_diff>